<commit_message>
HERCULES-8261 - [UMU][UCV][ETI] Informes evaluación - Fix + Informe ficha evaluador
</commit_message>
<xml_diff>
--- a/sgi-cnf-service/src/main/resources/db/changelog/changes/0.3.0/blob/rep/rep-eti-evaluacion-favorable-memoria-modificacion.docx
+++ b/sgi-cnf-service/src/main/resources/db/changelog/changes/0.3.0/blob/rep/rep-eti-evaluacion-favorable-memoria-modificacion.docx
@@ -49,8 +49,9 @@
           <w:sz w:val="32"/>
           <w:szCs w:val="32"/>
         </w:rPr>
-        <w:t xml:space="preserve">{{nombreInvestigacion}} </w:t>
+        <w:t>{{nombreInvestigacion}} ({{</w:t>
       </w:r>
+      <w:bookmarkStart w:id="0" w:name="__DdeLink__74_3013164213"/>
       <w:r>
         <w:rPr>
           <w:rFonts w:ascii="Ubuntu" w:hAnsi="Ubuntu"/>
@@ -59,8 +60,9 @@
           <w:sz w:val="32"/>
           <w:szCs w:val="32"/>
         </w:rPr>
-        <w:t>(</w:t>
+        <w:t>comite</w:t>
       </w:r>
+      <w:bookmarkEnd w:id="0"/>
       <w:r>
         <w:rPr>
           <w:rFonts w:ascii="Ubuntu" w:hAnsi="Ubuntu"/>
@@ -69,39 +71,7 @@
           <w:sz w:val="32"/>
           <w:szCs w:val="32"/>
         </w:rPr>
-        <w:t>{{</w:t>
-      </w:r>
-      <w:bookmarkStart w:id="0" w:name="__DdeLink__74_3013164213"/>
-      <w:r>
-        <w:rPr>
-          <w:rFonts w:ascii="Ubuntu" w:hAnsi="Ubuntu"/>
-          <w:b/>
-          <w:bCs/>
-          <w:sz w:val="32"/>
-          <w:szCs w:val="32"/>
-        </w:rPr>
-        <w:t>comite</w:t>
-      </w:r>
-      <w:bookmarkEnd w:id="0"/>
-      <w:r>
-        <w:rPr>
-          <w:rFonts w:ascii="Ubuntu" w:hAnsi="Ubuntu"/>
-          <w:b/>
-          <w:bCs/>
-          <w:sz w:val="32"/>
-          <w:szCs w:val="32"/>
-        </w:rPr>
-        <w:t>}}</w:t>
-      </w:r>
-      <w:r>
-        <w:rPr>
-          <w:rFonts w:ascii="Ubuntu" w:hAnsi="Ubuntu"/>
-          <w:b/>
-          <w:bCs/>
-          <w:sz w:val="32"/>
-          <w:szCs w:val="32"/>
-        </w:rPr>
-        <w:t>)</w:t>
+        <w:t>}})</w:t>
       </w:r>
       <w:r>
         <w:rPr>
@@ -173,12 +143,9 @@
     </w:p>
     <w:p>
       <w:pPr>
-        <w:pStyle w:val="Cuerpodetexto"/>
+        <w:pStyle w:val="Normal"/>
         <w:jc w:val="both"/>
-        <w:rPr>
-          <w:sz w:val="22"/>
-          <w:szCs w:val="22"/>
-        </w:rPr>
+        <w:rPr/>
       </w:pPr>
       <w:r>
         <w:rPr>
@@ -188,7 +155,23 @@
         </w:rPr>
         <w:br/>
         <w:br/>
-        <w:t>Con fecha {{fechaEnvioSecretaria}}, {{articuloInvestigador}} solicita una modificación relevante al proyecto ya aprobado.</w:t>
+        <w:t xml:space="preserve">Con fecha {{fechaEnvioSecretaria}}, </w:t>
+      </w:r>
+      <w:r>
+        <w:rPr>
+          <w:rFonts w:ascii="Ubuntu" w:hAnsi="Ubuntu"/>
+          <w:sz w:val="22"/>
+          <w:szCs w:val="22"/>
+        </w:rPr>
+        <w:t>{{fieldDelInvestigador}} {{fieldInvestigador}}</w:t>
+      </w:r>
+      <w:r>
+        <w:rPr>
+          <w:rFonts w:ascii="Ubuntu" w:hAnsi="Ubuntu"/>
+          <w:sz w:val="22"/>
+          <w:szCs w:val="22"/>
+        </w:rPr>
+        <w:t xml:space="preserve"> solicita una modificación relevante al proyecto ya aprobado.</w:t>
       </w:r>
     </w:p>
     <w:p>
@@ -296,7 +279,7 @@
       </w:tblBorders>
       <w:tblCellMar>
         <w:top w:w="55" w:type="dxa"/>
-        <w:left w:w="49" w:type="dxa"/>
+        <w:left w:w="48" w:type="dxa"/>
         <w:bottom w:w="55" w:type="dxa"/>
         <w:right w:w="55" w:type="dxa"/>
       </w:tblCellMar>
@@ -727,13 +710,14 @@
       <w:rPr>
         <w:rFonts w:ascii="Liberation Serif" w:hAnsi="Liberation Serif" w:eastAsia="Noto Sans CJK SC" w:cs="Lohit Devanagari"/>
         <w:kern w:val="2"/>
-        <w:sz w:val="20"/>
         <w:szCs w:val="24"/>
         <w:lang w:val="es-ES" w:eastAsia="zh-CN" w:bidi="hi-IN"/>
       </w:rPr>
     </w:rPrDefault>
     <w:pPrDefault>
-      <w:pPr/>
+      <w:pPr>
+        <w:widowControl/>
+      </w:pPr>
     </w:pPrDefault>
   </w:docDefaults>
   <w:style w:type="paragraph" w:styleId="Normal">
@@ -741,7 +725,9 @@
     <w:qFormat/>
     <w:pPr>
       <w:widowControl/>
-      <w:overflowPunct w:val="true"/>
+      <w:kinsoku w:val="true"/>
+      <w:overflowPunct w:val="false"/>
+      <w:autoSpaceDE w:val="true"/>
       <w:bidi w:val="0"/>
       <w:jc w:val="left"/>
     </w:pPr>
@@ -1075,6 +1061,395 @@
       <w:rFonts w:ascii="Ubuntu" w:hAnsi="Ubuntu"/>
       <w:sz w:val="21"/>
       <w:szCs w:val="21"/>
+    </w:rPr>
+  </w:style>
+  <w:style w:type="character" w:styleId="ListLabel45">
+    <w:name w:val="ListLabel 45"/>
+    <w:qFormat/>
+    <w:rPr>
+      <w:rFonts w:ascii="Ubuntu" w:hAnsi="Ubuntu"/>
+      <w:sz w:val="22"/>
+      <w:szCs w:val="22"/>
+    </w:rPr>
+  </w:style>
+  <w:style w:type="character" w:styleId="ListLabel46">
+    <w:name w:val="ListLabel 46"/>
+    <w:qFormat/>
+    <w:rPr>
+      <w:rFonts w:ascii="Ubuntu" w:hAnsi="Ubuntu"/>
+      <w:sz w:val="21"/>
+      <w:szCs w:val="21"/>
+    </w:rPr>
+  </w:style>
+  <w:style w:type="character" w:styleId="ListLabel96">
+    <w:name w:val="ListLabel 96"/>
+    <w:qFormat/>
+    <w:rPr>
+      <w:rFonts w:ascii="Ubuntu" w:hAnsi="Ubuntu"/>
+      <w:sz w:val="21"/>
+      <w:szCs w:val="21"/>
+    </w:rPr>
+  </w:style>
+  <w:style w:type="character" w:styleId="ListLabel95">
+    <w:name w:val="ListLabel 95"/>
+    <w:qFormat/>
+    <w:rPr>
+      <w:rFonts w:ascii="Ubuntu" w:hAnsi="Ubuntu"/>
+      <w:sz w:val="22"/>
+      <w:szCs w:val="22"/>
+    </w:rPr>
+  </w:style>
+  <w:style w:type="character" w:styleId="ListLabel94">
+    <w:name w:val="ListLabel 94"/>
+    <w:qFormat/>
+    <w:rPr>
+      <w:rFonts w:ascii="Ubuntu" w:hAnsi="Ubuntu"/>
+      <w:sz w:val="21"/>
+      <w:szCs w:val="21"/>
+    </w:rPr>
+  </w:style>
+  <w:style w:type="character" w:styleId="ListLabel93">
+    <w:name w:val="ListLabel 93"/>
+    <w:qFormat/>
+    <w:rPr>
+      <w:rFonts w:ascii="Ubuntu" w:hAnsi="Ubuntu"/>
+      <w:sz w:val="22"/>
+      <w:szCs w:val="22"/>
+    </w:rPr>
+  </w:style>
+  <w:style w:type="character" w:styleId="ListLabel92">
+    <w:name w:val="ListLabel 92"/>
+    <w:qFormat/>
+    <w:rPr>
+      <w:rFonts w:ascii="Ubuntu" w:hAnsi="Ubuntu"/>
+      <w:sz w:val="21"/>
+      <w:szCs w:val="21"/>
+    </w:rPr>
+  </w:style>
+  <w:style w:type="character" w:styleId="ListLabel91">
+    <w:name w:val="ListLabel 91"/>
+    <w:qFormat/>
+    <w:rPr>
+      <w:rFonts w:ascii="Ubuntu" w:hAnsi="Ubuntu"/>
+      <w:sz w:val="22"/>
+      <w:szCs w:val="22"/>
+    </w:rPr>
+  </w:style>
+  <w:style w:type="character" w:styleId="ListLabel90">
+    <w:name w:val="ListLabel 90"/>
+    <w:qFormat/>
+    <w:rPr>
+      <w:rFonts w:ascii="Ubuntu" w:hAnsi="Ubuntu"/>
+      <w:sz w:val="21"/>
+      <w:szCs w:val="21"/>
+    </w:rPr>
+  </w:style>
+  <w:style w:type="character" w:styleId="ListLabel89">
+    <w:name w:val="ListLabel 89"/>
+    <w:qFormat/>
+    <w:rPr>
+      <w:rFonts w:ascii="Ubuntu" w:hAnsi="Ubuntu"/>
+      <w:sz w:val="22"/>
+      <w:szCs w:val="22"/>
+    </w:rPr>
+  </w:style>
+  <w:style w:type="character" w:styleId="ListLabel88">
+    <w:name w:val="ListLabel 88"/>
+    <w:qFormat/>
+    <w:rPr>
+      <w:rFonts w:ascii="Ubuntu" w:hAnsi="Ubuntu"/>
+      <w:sz w:val="21"/>
+      <w:szCs w:val="21"/>
+    </w:rPr>
+  </w:style>
+  <w:style w:type="character" w:styleId="ListLabel87">
+    <w:name w:val="ListLabel 87"/>
+    <w:qFormat/>
+    <w:rPr>
+      <w:rFonts w:ascii="Ubuntu" w:hAnsi="Ubuntu"/>
+      <w:sz w:val="22"/>
+      <w:szCs w:val="22"/>
+    </w:rPr>
+  </w:style>
+  <w:style w:type="character" w:styleId="ListLabel86">
+    <w:name w:val="ListLabel 86"/>
+    <w:qFormat/>
+    <w:rPr>
+      <w:rFonts w:ascii="Ubuntu" w:hAnsi="Ubuntu"/>
+    </w:rPr>
+  </w:style>
+  <w:style w:type="character" w:styleId="ListLabel85">
+    <w:name w:val="ListLabel 85"/>
+    <w:qFormat/>
+    <w:rPr>
+      <w:rFonts w:ascii="Ubuntu" w:hAnsi="Ubuntu"/>
+    </w:rPr>
+  </w:style>
+  <w:style w:type="character" w:styleId="ListLabel84">
+    <w:name w:val="ListLabel 84"/>
+    <w:qFormat/>
+    <w:rPr>
+      <w:rFonts w:ascii="Ubuntu" w:hAnsi="Ubuntu"/>
+    </w:rPr>
+  </w:style>
+  <w:style w:type="character" w:styleId="ListLabel83">
+    <w:name w:val="ListLabel 83"/>
+    <w:qFormat/>
+    <w:rPr>
+      <w:rFonts w:ascii="Ubuntu" w:hAnsi="Ubuntu"/>
+    </w:rPr>
+  </w:style>
+  <w:style w:type="character" w:styleId="ListLabel82">
+    <w:name w:val="ListLabel 82"/>
+    <w:qFormat/>
+    <w:rPr>
+      <w:rFonts w:ascii="Ubuntu" w:hAnsi="Ubuntu"/>
+    </w:rPr>
+  </w:style>
+  <w:style w:type="character" w:styleId="ListLabel81">
+    <w:name w:val="ListLabel 81"/>
+    <w:qFormat/>
+    <w:rPr>
+      <w:rFonts w:ascii="Ubuntu" w:hAnsi="Ubuntu"/>
+    </w:rPr>
+  </w:style>
+  <w:style w:type="character" w:styleId="ListLabel80">
+    <w:name w:val="ListLabel 80"/>
+    <w:qFormat/>
+    <w:rPr>
+      <w:rFonts w:ascii="Ubuntu" w:hAnsi="Ubuntu"/>
+    </w:rPr>
+  </w:style>
+  <w:style w:type="character" w:styleId="ListLabel79">
+    <w:name w:val="ListLabel 79"/>
+    <w:qFormat/>
+    <w:rPr>
+      <w:rFonts w:ascii="Ubuntu" w:hAnsi="Ubuntu"/>
+    </w:rPr>
+  </w:style>
+  <w:style w:type="character" w:styleId="ListLabel78">
+    <w:name w:val="ListLabel 78"/>
+    <w:qFormat/>
+    <w:rPr>
+      <w:rFonts w:ascii="Ubuntu" w:hAnsi="Ubuntu"/>
+    </w:rPr>
+  </w:style>
+  <w:style w:type="character" w:styleId="ListLabel77">
+    <w:name w:val="ListLabel 77"/>
+    <w:qFormat/>
+    <w:rPr>
+      <w:rFonts w:ascii="Ubuntu" w:hAnsi="Ubuntu"/>
+    </w:rPr>
+  </w:style>
+  <w:style w:type="character" w:styleId="ListLabel76">
+    <w:name w:val="ListLabel 76"/>
+    <w:qFormat/>
+    <w:rPr>
+      <w:rFonts w:ascii="Ubuntu" w:hAnsi="Ubuntu"/>
+    </w:rPr>
+  </w:style>
+  <w:style w:type="character" w:styleId="ListLabel75">
+    <w:name w:val="ListLabel 75"/>
+    <w:qFormat/>
+    <w:rPr>
+      <w:rFonts w:ascii="Ubuntu" w:hAnsi="Ubuntu"/>
+    </w:rPr>
+  </w:style>
+  <w:style w:type="character" w:styleId="ListLabel74">
+    <w:name w:val="ListLabel 74"/>
+    <w:qFormat/>
+    <w:rPr>
+      <w:rFonts w:ascii="Ubuntu" w:hAnsi="Ubuntu"/>
+    </w:rPr>
+  </w:style>
+  <w:style w:type="character" w:styleId="ListLabel73">
+    <w:name w:val="ListLabel 73"/>
+    <w:qFormat/>
+    <w:rPr>
+      <w:rFonts w:ascii="Ubuntu" w:hAnsi="Ubuntu"/>
+    </w:rPr>
+  </w:style>
+  <w:style w:type="character" w:styleId="ListLabel72">
+    <w:name w:val="ListLabel 72"/>
+    <w:qFormat/>
+    <w:rPr>
+      <w:rFonts w:ascii="Ubuntu" w:hAnsi="Ubuntu"/>
+    </w:rPr>
+  </w:style>
+  <w:style w:type="character" w:styleId="ListLabel71">
+    <w:name w:val="ListLabel 71"/>
+    <w:qFormat/>
+    <w:rPr>
+      <w:rFonts w:ascii="Ubuntu" w:hAnsi="Ubuntu"/>
+    </w:rPr>
+  </w:style>
+  <w:style w:type="character" w:styleId="ListLabel70">
+    <w:name w:val="ListLabel 70"/>
+    <w:qFormat/>
+    <w:rPr>
+      <w:rFonts w:ascii="Ubuntu" w:hAnsi="Ubuntu"/>
+    </w:rPr>
+  </w:style>
+  <w:style w:type="character" w:styleId="ListLabel69">
+    <w:name w:val="ListLabel 69"/>
+    <w:qFormat/>
+    <w:rPr>
+      <w:rFonts w:ascii="Ubuntu" w:hAnsi="Ubuntu"/>
+    </w:rPr>
+  </w:style>
+  <w:style w:type="character" w:styleId="ListLabel68">
+    <w:name w:val="ListLabel 68"/>
+    <w:qFormat/>
+    <w:rPr>
+      <w:rFonts w:ascii="Ubuntu" w:hAnsi="Ubuntu"/>
+    </w:rPr>
+  </w:style>
+  <w:style w:type="character" w:styleId="ListLabel67">
+    <w:name w:val="ListLabel 67"/>
+    <w:qFormat/>
+    <w:rPr>
+      <w:rFonts w:ascii="Ubuntu" w:hAnsi="Ubuntu"/>
+    </w:rPr>
+  </w:style>
+  <w:style w:type="character" w:styleId="ListLabel66">
+    <w:name w:val="ListLabel 66"/>
+    <w:qFormat/>
+    <w:rPr>
+      <w:rFonts w:ascii="Ubuntu" w:hAnsi="Ubuntu"/>
+    </w:rPr>
+  </w:style>
+  <w:style w:type="character" w:styleId="ListLabel65">
+    <w:name w:val="ListLabel 65"/>
+    <w:qFormat/>
+    <w:rPr>
+      <w:rFonts w:ascii="Ubuntu" w:hAnsi="Ubuntu"/>
+    </w:rPr>
+  </w:style>
+  <w:style w:type="character" w:styleId="ListLabel64">
+    <w:name w:val="ListLabel 64"/>
+    <w:qFormat/>
+    <w:rPr>
+      <w:rFonts w:ascii="Ubuntu" w:hAnsi="Ubuntu"/>
+    </w:rPr>
+  </w:style>
+  <w:style w:type="character" w:styleId="ListLabel63">
+    <w:name w:val="ListLabel 63"/>
+    <w:qFormat/>
+    <w:rPr>
+      <w:rFonts w:ascii="Ubuntu" w:hAnsi="Ubuntu"/>
+    </w:rPr>
+  </w:style>
+  <w:style w:type="character" w:styleId="ListLabel62">
+    <w:name w:val="ListLabel 62"/>
+    <w:qFormat/>
+    <w:rPr>
+      <w:rFonts w:ascii="Ubuntu" w:hAnsi="Ubuntu"/>
+    </w:rPr>
+  </w:style>
+  <w:style w:type="character" w:styleId="ListLabel61">
+    <w:name w:val="ListLabel 61"/>
+    <w:qFormat/>
+    <w:rPr>
+      <w:rFonts w:ascii="Ubuntu" w:hAnsi="Ubuntu"/>
+    </w:rPr>
+  </w:style>
+  <w:style w:type="character" w:styleId="ListLabel60">
+    <w:name w:val="ListLabel 60"/>
+    <w:qFormat/>
+    <w:rPr>
+      <w:rFonts w:ascii="Ubuntu" w:hAnsi="Ubuntu"/>
+    </w:rPr>
+  </w:style>
+  <w:style w:type="character" w:styleId="ListLabel59">
+    <w:name w:val="ListLabel 59"/>
+    <w:qFormat/>
+    <w:rPr>
+      <w:rFonts w:ascii="Ubuntu" w:hAnsi="Ubuntu"/>
+    </w:rPr>
+  </w:style>
+  <w:style w:type="character" w:styleId="ListLabel58">
+    <w:name w:val="ListLabel 58"/>
+    <w:qFormat/>
+    <w:rPr>
+      <w:rFonts w:ascii="Ubuntu" w:hAnsi="Ubuntu"/>
+    </w:rPr>
+  </w:style>
+  <w:style w:type="character" w:styleId="ListLabel57">
+    <w:name w:val="ListLabel 57"/>
+    <w:qFormat/>
+    <w:rPr>
+      <w:rFonts w:ascii="Ubuntu" w:hAnsi="Ubuntu"/>
+    </w:rPr>
+  </w:style>
+  <w:style w:type="character" w:styleId="ListLabel56">
+    <w:name w:val="ListLabel 56"/>
+    <w:qFormat/>
+    <w:rPr>
+      <w:rFonts w:ascii="Ubuntu" w:hAnsi="Ubuntu"/>
+    </w:rPr>
+  </w:style>
+  <w:style w:type="character" w:styleId="ListLabel55">
+    <w:name w:val="ListLabel 55"/>
+    <w:qFormat/>
+    <w:rPr>
+      <w:rFonts w:ascii="Ubuntu" w:hAnsi="Ubuntu"/>
+      <w:u w:val="none"/>
+    </w:rPr>
+  </w:style>
+  <w:style w:type="character" w:styleId="ListLabel54">
+    <w:name w:val="ListLabel 54"/>
+    <w:qFormat/>
+    <w:rPr>
+      <w:rFonts w:ascii="Ubuntu" w:hAnsi="Ubuntu"/>
+    </w:rPr>
+  </w:style>
+  <w:style w:type="character" w:styleId="ListLabel53">
+    <w:name w:val="ListLabel 53"/>
+    <w:qFormat/>
+    <w:rPr>
+      <w:rFonts w:ascii="Ubuntu" w:hAnsi="Ubuntu"/>
+    </w:rPr>
+  </w:style>
+  <w:style w:type="character" w:styleId="ListLabel52">
+    <w:name w:val="ListLabel 52"/>
+    <w:qFormat/>
+    <w:rPr>
+      <w:rFonts w:ascii="Ubuntu" w:hAnsi="Ubuntu"/>
+    </w:rPr>
+  </w:style>
+  <w:style w:type="character" w:styleId="ListLabel51">
+    <w:name w:val="ListLabel 51"/>
+    <w:qFormat/>
+    <w:rPr>
+      <w:rFonts w:ascii="Ubuntu" w:hAnsi="Ubuntu"/>
+    </w:rPr>
+  </w:style>
+  <w:style w:type="character" w:styleId="ListLabel50">
+    <w:name w:val="ListLabel 50"/>
+    <w:qFormat/>
+    <w:rPr>
+      <w:rFonts w:ascii="Ubuntu" w:hAnsi="Ubuntu"/>
+    </w:rPr>
+  </w:style>
+  <w:style w:type="character" w:styleId="ListLabel49">
+    <w:name w:val="ListLabel 49"/>
+    <w:qFormat/>
+    <w:rPr>
+      <w:rFonts w:ascii="Ubuntu" w:hAnsi="Ubuntu"/>
+    </w:rPr>
+  </w:style>
+  <w:style w:type="character" w:styleId="ListLabel48">
+    <w:name w:val="ListLabel 48"/>
+    <w:qFormat/>
+    <w:rPr>
+      <w:rFonts w:ascii="Ubuntu" w:hAnsi="Ubuntu"/>
+    </w:rPr>
+  </w:style>
+  <w:style w:type="character" w:styleId="ListLabel47">
+    <w:name w:val="ListLabel 47"/>
+    <w:qFormat/>
+    <w:rPr>
+      <w:rFonts w:ascii="Ubuntu" w:hAnsi="Ubuntu"/>
     </w:rPr>
   </w:style>
   <w:style w:type="paragraph" w:styleId="Ttulo">
@@ -1181,5 +1556,16 @@
       <w:bCs/>
     </w:rPr>
   </w:style>
+  <w:style w:type="paragraph" w:styleId="ListParagraph">
+    <w:name w:val="List Paragraph"/>
+    <w:basedOn w:val="Normal"/>
+    <w:qFormat/>
+    <w:pPr>
+      <w:spacing w:before="200" w:after="200"/>
+      <w:ind w:left="720" w:right="0" w:hanging="0"/>
+      <w:contextualSpacing/>
+    </w:pPr>
+    <w:rPr/>
+  </w:style>
 </w:styles>
 </file>
</xml_diff>

<commit_message>
HERCULES-8261- [UMU][UCV][ETI] Informes evaluación - Especificar tipo...
</commit_message>
<xml_diff>
--- a/sgi-cnf-service/src/main/resources/db/changelog/changes/0.3.0/blob/rep/rep-eti-evaluacion-favorable-memoria-modificacion.docx
+++ b/sgi-cnf-service/src/main/resources/db/changelog/changes/0.3.0/blob/rep/rep-eti-evaluacion-favorable-memoria-modificacion.docx
@@ -155,7 +155,7 @@
         </w:rPr>
         <w:br/>
         <w:br/>
-        <w:t xml:space="preserve">Con fecha {{fechaEnvioSecretaria}}, </w:t>
+        <w:t>Con fecha {{fechaEnvioSecretaria}}, {{field</w:t>
       </w:r>
       <w:r>
         <w:rPr>
@@ -163,7 +163,7 @@
           <w:sz w:val="22"/>
           <w:szCs w:val="22"/>
         </w:rPr>
-        <w:t>{{fieldDelInvestigador}} {{fieldInvestigador}}</w:t>
+        <w:t>E</w:t>
       </w:r>
       <w:r>
         <w:rPr>
@@ -171,7 +171,7 @@
           <w:sz w:val="22"/>
           <w:szCs w:val="22"/>
         </w:rPr>
-        <w:t xml:space="preserve"> solicita una modificación relevante al proyecto ya aprobado.</w:t>
+        <w:t>lInvestigador}} {{fieldInvestigador}} solicita una modificación relevante al proyecto ya aprobado.</w:t>
       </w:r>
     </w:p>
     <w:p>
@@ -279,7 +279,7 @@
       </w:tblBorders>
       <w:tblCellMar>
         <w:top w:w="55" w:type="dxa"/>
-        <w:left w:w="48" w:type="dxa"/>
+        <w:left w:w="47" w:type="dxa"/>
         <w:bottom w:w="55" w:type="dxa"/>
         <w:right w:w="55" w:type="dxa"/>
       </w:tblCellMar>
@@ -710,14 +710,13 @@
       <w:rPr>
         <w:rFonts w:ascii="Liberation Serif" w:hAnsi="Liberation Serif" w:eastAsia="Noto Sans CJK SC" w:cs="Lohit Devanagari"/>
         <w:kern w:val="2"/>
+        <w:sz w:val="20"/>
         <w:szCs w:val="24"/>
         <w:lang w:val="es-ES" w:eastAsia="zh-CN" w:bidi="hi-IN"/>
       </w:rPr>
     </w:rPrDefault>
     <w:pPrDefault>
-      <w:pPr>
-        <w:widowControl/>
-      </w:pPr>
+      <w:pPr/>
     </w:pPrDefault>
   </w:docDefaults>
   <w:style w:type="paragraph" w:styleId="Normal">
@@ -725,9 +724,7 @@
     <w:qFormat/>
     <w:pPr>
       <w:widowControl/>
-      <w:kinsoku w:val="true"/>
-      <w:overflowPunct w:val="false"/>
-      <w:autoSpaceDE w:val="true"/>
+      <w:overflowPunct w:val="true"/>
       <w:bidi w:val="0"/>
       <w:jc w:val="left"/>
     </w:pPr>
@@ -1450,6 +1447,24 @@
     <w:qFormat/>
     <w:rPr>
       <w:rFonts w:ascii="Ubuntu" w:hAnsi="Ubuntu"/>
+    </w:rPr>
+  </w:style>
+  <w:style w:type="character" w:styleId="ListLabel97">
+    <w:name w:val="ListLabel 97"/>
+    <w:qFormat/>
+    <w:rPr>
+      <w:rFonts w:ascii="Ubuntu" w:hAnsi="Ubuntu"/>
+      <w:sz w:val="22"/>
+      <w:szCs w:val="22"/>
+    </w:rPr>
+  </w:style>
+  <w:style w:type="character" w:styleId="ListLabel98">
+    <w:name w:val="ListLabel 98"/>
+    <w:qFormat/>
+    <w:rPr>
+      <w:rFonts w:ascii="Ubuntu" w:hAnsi="Ubuntu"/>
+      <w:sz w:val="21"/>
+      <w:szCs w:val="21"/>
     </w:rPr>
   </w:style>
   <w:style w:type="paragraph" w:styleId="Ttulo">

</xml_diff>

<commit_message>
[UMU][UCV][ETI] Informes evaluación - Especificar tipo investigación tutelada y director, cambios al mostrar equipo y distinguir por sexo - Fix hiperenlace footer plantilla docx
</commit_message>
<xml_diff>
--- a/sgi-cnf-service/src/main/resources/db/changelog/changes/0.3.0/blob/rep/rep-eti-evaluacion-favorable-memoria-modificacion.docx
+++ b/sgi-cnf-service/src/main/resources/db/changelog/changes/0.3.0/blob/rep/rep-eti-evaluacion-favorable-memoria-modificacion.docx
@@ -155,23 +155,7 @@
         </w:rPr>
         <w:br/>
         <w:br/>
-        <w:t>Con fecha {{fechaEnvioSecretaria}}, {{field</w:t>
-      </w:r>
-      <w:r>
-        <w:rPr>
-          <w:rFonts w:ascii="Ubuntu" w:hAnsi="Ubuntu"/>
-          <w:sz w:val="22"/>
-          <w:szCs w:val="22"/>
-        </w:rPr>
-        <w:t>E</w:t>
-      </w:r>
-      <w:r>
-        <w:rPr>
-          <w:rFonts w:ascii="Ubuntu" w:hAnsi="Ubuntu"/>
-          <w:sz w:val="22"/>
-          <w:szCs w:val="22"/>
-        </w:rPr>
-        <w:t>lInvestigador}} {{fieldInvestigador}} solicita una modificación relevante al proyecto ya aprobado.</w:t>
+        <w:t>Con fecha {{fechaEnvioSecretaria}}, {{fieldElInvestigador}} {{fieldInvestigador}} solicita una modificación relevante al proyecto ya aprobado.</w:t>
       </w:r>
     </w:p>
     <w:p>
@@ -279,7 +263,7 @@
       </w:tblBorders>
       <w:tblCellMar>
         <w:top w:w="55" w:type="dxa"/>
-        <w:left w:w="47" w:type="dxa"/>
+        <w:left w:w="46" w:type="dxa"/>
         <w:bottom w:w="55" w:type="dxa"/>
         <w:right w:w="55" w:type="dxa"/>
       </w:tblCellMar>
@@ -334,17 +318,15 @@
             </w:rPr>
             <w:t xml:space="preserve">T. +34 868 88 3000 (Centralita) / +34 868 88 8888 (Información) - </w:t>
           </w:r>
-          <w:hyperlink r:id="rId1">
-            <w:r>
-              <w:rPr>
-                <w:rStyle w:val="EnlacedeInternet"/>
-                <w:rFonts w:ascii="Ubuntu" w:hAnsi="Ubuntu"/>
-                <w:sz w:val="21"/>
-                <w:szCs w:val="21"/>
-              </w:rPr>
-              <w:t>www.um.es</w:t>
-            </w:r>
-          </w:hyperlink>
+          <w:r>
+            <w:rPr>
+              <w:rStyle w:val="EnlacedeInternet"/>
+              <w:rFonts w:ascii="Ubuntu" w:hAnsi="Ubuntu"/>
+              <w:sz w:val="21"/>
+              <w:szCs w:val="21"/>
+            </w:rPr>
+            <w:t>www.um.es</w:t>
+          </w:r>
         </w:p>
       </w:tc>
       <w:tc>
@@ -724,7 +706,7 @@
     <w:qFormat/>
     <w:pPr>
       <w:widowControl/>
-      <w:overflowPunct w:val="true"/>
+      <w:overflowPunct w:val="false"/>
       <w:bidi w:val="0"/>
       <w:jc w:val="left"/>
     </w:pPr>
@@ -1460,6 +1442,24 @@
   </w:style>
   <w:style w:type="character" w:styleId="ListLabel98">
     <w:name w:val="ListLabel 98"/>
+    <w:qFormat/>
+    <w:rPr>
+      <w:rFonts w:ascii="Ubuntu" w:hAnsi="Ubuntu"/>
+      <w:sz w:val="21"/>
+      <w:szCs w:val="21"/>
+    </w:rPr>
+  </w:style>
+  <w:style w:type="character" w:styleId="ListLabel99">
+    <w:name w:val="ListLabel 99"/>
+    <w:qFormat/>
+    <w:rPr>
+      <w:rFonts w:ascii="Ubuntu" w:hAnsi="Ubuntu"/>
+      <w:sz w:val="22"/>
+      <w:szCs w:val="22"/>
+    </w:rPr>
+  </w:style>
+  <w:style w:type="character" w:styleId="ListLabel100">
+    <w:name w:val="ListLabel 100"/>
     <w:qFormat/>
     <w:rPr>
       <w:rFonts w:ascii="Ubuntu" w:hAnsi="Ubuntu"/>

</xml_diff>